<commit_message>
I added a new title to the Books to Read word document
</commit_message>
<xml_diff>
--- a/BookstoRead.docx
+++ b/BookstoRead.docx
@@ -24,7 +24,7 @@
           <w:noProof/>
         </w:rPr>
         <w:drawing>
-          <wp:inline distT="0" distB="0" distL="0" distR="0">
+          <wp:inline distT="0" distB="0" distL="0" distR="0" wp14:anchorId="106DD346" wp14:editId="604EEAA3">
             <wp:extent cx="1388745" cy="2082800"/>
             <wp:effectExtent l="0" t="0" r="8255" b="0"/>
             <wp:docPr id="2" name="Picture 2" descr="Macintosh HD:Users:cuddiheer1:Desktop:I am a Strange Loop.png"/>
@@ -95,7 +95,7 @@
           <w:noProof/>
         </w:rPr>
         <w:drawing>
-          <wp:inline distT="0" distB="0" distL="0" distR="0">
+          <wp:inline distT="0" distB="0" distL="0" distR="0" wp14:anchorId="4E8C509F" wp14:editId="77FDC2B1">
             <wp:extent cx="1515745" cy="2260600"/>
             <wp:effectExtent l="0" t="0" r="8255" b="0"/>
             <wp:docPr id="1" name="Picture 1" descr="Macintosh HD:Users:cuddiheer1:Desktop:Godel Escher Bach.png"/>
@@ -143,8 +143,6 @@
           </wp:inline>
         </w:drawing>
       </w:r>
-      <w:bookmarkStart w:id="0" w:name="_GoBack"/>
-      <w:bookmarkEnd w:id="0"/>
     </w:p>
     <w:p/>
     <w:p>
@@ -163,7 +161,7 @@
           <w:noProof/>
         </w:rPr>
         <w:drawing>
-          <wp:inline distT="0" distB="0" distL="0" distR="0">
+          <wp:inline distT="0" distB="0" distL="0" distR="0" wp14:anchorId="5D2305D2" wp14:editId="23A33D81">
             <wp:extent cx="1326933" cy="1985010"/>
             <wp:effectExtent l="0" t="0" r="0" b="0"/>
             <wp:docPr id="3" name="Picture 3" descr="Macintosh HD:Users:cuddiheer1:Desktop:The Minds Eye.png"/>
@@ -212,7 +210,110 @@
         </w:drawing>
       </w:r>
     </w:p>
-    <w:p/>
+    <w:p>
+      <w:hyperlink r:id="rId8" w:history="1">
+        <w:proofErr w:type="spellStart"/>
+        <w:r>
+          <w:rPr>
+            <w:rStyle w:val="Hyperlink"/>
+            <w:color w:val="auto"/>
+            <w:u w:val="none"/>
+          </w:rPr>
+          <w:t>Metamagical</w:t>
+        </w:r>
+        <w:proofErr w:type="spellEnd"/>
+        <w:r>
+          <w:rPr>
+            <w:rStyle w:val="Hyperlink"/>
+            <w:color w:val="auto"/>
+            <w:u w:val="none"/>
+          </w:rPr>
+          <w:t xml:space="preserve"> </w:t>
+        </w:r>
+        <w:proofErr w:type="spellStart"/>
+        <w:r>
+          <w:rPr>
+            <w:rStyle w:val="Hyperlink"/>
+            <w:color w:val="auto"/>
+            <w:u w:val="none"/>
+          </w:rPr>
+          <w:t>Themas</w:t>
+        </w:r>
+        <w:proofErr w:type="spellEnd"/>
+        <w:r>
+          <w:rPr>
+            <w:rStyle w:val="Hyperlink"/>
+            <w:color w:val="auto"/>
+            <w:u w:val="none"/>
+          </w:rPr>
+          <w:t>: Questing For The Essence Of Mind</w:t>
+        </w:r>
+      </w:hyperlink>
+    </w:p>
+    <w:p>
+      <w:r>
+        <w:t>By Douglas Hofstadter</w:t>
+      </w:r>
+    </w:p>
+    <w:p>
+      <w:r>
+        <w:rPr>
+          <w:noProof/>
+        </w:rPr>
+        <w:drawing>
+          <wp:inline distT="0" distB="0" distL="0" distR="0" wp14:anchorId="487B4D23" wp14:editId="3D4B184C">
+            <wp:extent cx="1371600" cy="1984361"/>
+            <wp:effectExtent l="0" t="0" r="0" b="0"/>
+            <wp:docPr id="4" name="Picture 4" descr="Macintosh HD:Users:cuddiheer1:Desktop:Metamagical Themas.png"/>
+            <wp:cNvGraphicFramePr>
+              <a:graphicFrameLocks xmlns:a="http://schemas.openxmlformats.org/drawingml/2006/main" noChangeAspect="1"/>
+            </wp:cNvGraphicFramePr>
+            <a:graphic xmlns:a="http://schemas.openxmlformats.org/drawingml/2006/main">
+              <a:graphicData uri="http://schemas.openxmlformats.org/drawingml/2006/picture">
+                <pic:pic xmlns:pic="http://schemas.openxmlformats.org/drawingml/2006/picture">
+                  <pic:nvPicPr>
+                    <pic:cNvPr id="0" name="Picture 1" descr="Macintosh HD:Users:cuddiheer1:Desktop:Metamagical Themas.png"/>
+                    <pic:cNvPicPr>
+                      <a:picLocks noChangeAspect="1" noChangeArrowheads="1"/>
+                    </pic:cNvPicPr>
+                  </pic:nvPicPr>
+                  <pic:blipFill>
+                    <a:blip r:embed="rId9">
+                      <a:extLst>
+                        <a:ext uri="{28A0092B-C50C-407E-A947-70E740481C1C}">
+                          <a14:useLocalDpi xmlns:a14="http://schemas.microsoft.com/office/drawing/2010/main" val="0"/>
+                        </a:ext>
+                      </a:extLst>
+                    </a:blip>
+                    <a:srcRect/>
+                    <a:stretch>
+                      <a:fillRect/>
+                    </a:stretch>
+                  </pic:blipFill>
+                  <pic:spPr bwMode="auto">
+                    <a:xfrm>
+                      <a:off x="0" y="0"/>
+                      <a:ext cx="1371600" cy="1984361"/>
+                    </a:xfrm>
+                    <a:prstGeom prst="rect">
+                      <a:avLst/>
+                    </a:prstGeom>
+                    <a:noFill/>
+                    <a:ln>
+                      <a:noFill/>
+                    </a:ln>
+                  </pic:spPr>
+                </pic:pic>
+              </a:graphicData>
+            </a:graphic>
+          </wp:inline>
+        </w:drawing>
+      </w:r>
+    </w:p>
+    <w:p>
+      <w:bookmarkStart w:id="0" w:name="_GoBack"/>
+      <w:bookmarkEnd w:id="0"/>
+    </w:p>
     <w:sectPr>
       <w:pgSz w:w="12240" w:h="15840"/>
       <w:pgMar w:top="1440" w:right="1800" w:bottom="1440" w:left="1800" w:header="720" w:footer="720" w:gutter="0"/>
@@ -433,6 +534,17 @@
       <w:szCs w:val="18"/>
     </w:rPr>
   </w:style>
+  <w:style w:type="character" w:styleId="Hyperlink">
+    <w:name w:val="Hyperlink"/>
+    <w:basedOn w:val="DefaultParagraphFont"/>
+    <w:uiPriority w:val="99"/>
+    <w:unhideWhenUsed/>
+    <w:rsid w:val="00224CF1"/>
+    <w:rPr>
+      <w:color w:val="0000FF" w:themeColor="hyperlink"/>
+      <w:u w:val="single"/>
+    </w:rPr>
+  </w:style>
 </w:styles>
 </file>
 
@@ -644,6 +756,17 @@
       <w:rFonts w:ascii="Lucida Grande" w:hAnsi="Lucida Grande"/>
       <w:sz w:val="18"/>
       <w:szCs w:val="18"/>
+    </w:rPr>
+  </w:style>
+  <w:style w:type="character" w:styleId="Hyperlink">
+    <w:name w:val="Hyperlink"/>
+    <w:basedOn w:val="DefaultParagraphFont"/>
+    <w:uiPriority w:val="99"/>
+    <w:unhideWhenUsed/>
+    <w:rsid w:val="00224CF1"/>
+    <w:rPr>
+      <w:color w:val="0000FF" w:themeColor="hyperlink"/>
+      <w:u w:val="single"/>
     </w:rPr>
   </w:style>
 </w:styles>

</xml_diff>

<commit_message>
I added a book called The Web of Life to our Books to Read word document
</commit_message>
<xml_diff>
--- a/BookstoRead.docx
+++ b/BookstoRead.docx
@@ -310,9 +310,81 @@
         </w:drawing>
       </w:r>
     </w:p>
-    <w:p>
+    <w:p/>
+    <w:p>
+      <w:r>
+        <w:t>The Web of Life</w:t>
+      </w:r>
+    </w:p>
+    <w:p>
+      <w:r>
+        <w:t xml:space="preserve">By </w:t>
+      </w:r>
+      <w:proofErr w:type="spellStart"/>
+      <w:r>
+        <w:t>Fritjof</w:t>
+      </w:r>
+      <w:proofErr w:type="spellEnd"/>
+      <w:r>
+        <w:t xml:space="preserve"> Capra</w:t>
+      </w:r>
       <w:bookmarkStart w:id="0" w:name="_GoBack"/>
       <w:bookmarkEnd w:id="0"/>
+    </w:p>
+    <w:p>
+      <w:r>
+        <w:rPr>
+          <w:noProof/>
+        </w:rPr>
+        <w:drawing>
+          <wp:inline distT="0" distB="0" distL="0" distR="0" wp14:anchorId="3F96D52B" wp14:editId="2E6A1E2F">
+            <wp:extent cx="1922145" cy="2921000"/>
+            <wp:effectExtent l="0" t="0" r="8255" b="0"/>
+            <wp:docPr id="5" name="Picture 5" descr="Macintosh HD:Users:cuddiheer1:Desktop:THe Web of Life.png"/>
+            <wp:cNvGraphicFramePr>
+              <a:graphicFrameLocks xmlns:a="http://schemas.openxmlformats.org/drawingml/2006/main" noChangeAspect="1"/>
+            </wp:cNvGraphicFramePr>
+            <a:graphic xmlns:a="http://schemas.openxmlformats.org/drawingml/2006/main">
+              <a:graphicData uri="http://schemas.openxmlformats.org/drawingml/2006/picture">
+                <pic:pic xmlns:pic="http://schemas.openxmlformats.org/drawingml/2006/picture">
+                  <pic:nvPicPr>
+                    <pic:cNvPr id="0" name="Picture 1" descr="Macintosh HD:Users:cuddiheer1:Desktop:THe Web of Life.png"/>
+                    <pic:cNvPicPr>
+                      <a:picLocks noChangeAspect="1" noChangeArrowheads="1"/>
+                    </pic:cNvPicPr>
+                  </pic:nvPicPr>
+                  <pic:blipFill>
+                    <a:blip r:embed="rId10">
+                      <a:extLst>
+                        <a:ext uri="{28A0092B-C50C-407E-A947-70E740481C1C}">
+                          <a14:useLocalDpi xmlns:a14="http://schemas.microsoft.com/office/drawing/2010/main" val="0"/>
+                        </a:ext>
+                      </a:extLst>
+                    </a:blip>
+                    <a:srcRect/>
+                    <a:stretch>
+                      <a:fillRect/>
+                    </a:stretch>
+                  </pic:blipFill>
+                  <pic:spPr bwMode="auto">
+                    <a:xfrm>
+                      <a:off x="0" y="0"/>
+                      <a:ext cx="1922145" cy="2921000"/>
+                    </a:xfrm>
+                    <a:prstGeom prst="rect">
+                      <a:avLst/>
+                    </a:prstGeom>
+                    <a:noFill/>
+                    <a:ln>
+                      <a:noFill/>
+                    </a:ln>
+                  </pic:spPr>
+                </pic:pic>
+              </a:graphicData>
+            </a:graphic>
+          </wp:inline>
+        </w:drawing>
+      </w:r>
     </w:p>
     <w:sectPr>
       <w:pgSz w:w="12240" w:h="15840"/>

</xml_diff>

<commit_message>
I added a book title. The book I added was Dark Matter and Dinosaurs bt Lisa Randall.
</commit_message>
<xml_diff>
--- a/BookstoRead.docx
+++ b/BookstoRead.docx
@@ -328,8 +328,6 @@
       <w:r>
         <w:t xml:space="preserve"> Capra</w:t>
       </w:r>
-      <w:bookmarkStart w:id="0" w:name="_GoBack"/>
-      <w:bookmarkEnd w:id="0"/>
     </w:p>
     <w:p>
       <w:r>
@@ -337,9 +335,9 @@
           <w:noProof/>
         </w:rPr>
         <w:drawing>
-          <wp:inline distT="0" distB="0" distL="0" distR="0" wp14:anchorId="3F96D52B" wp14:editId="2E6A1E2F">
-            <wp:extent cx="1922145" cy="2921000"/>
-            <wp:effectExtent l="0" t="0" r="8255" b="0"/>
+          <wp:inline distT="0" distB="0" distL="0" distR="0" wp14:anchorId="3F96D52B" wp14:editId="02E2E566">
+            <wp:extent cx="1716002" cy="2607733"/>
+            <wp:effectExtent l="0" t="0" r="11430" b="8890"/>
             <wp:docPr id="5" name="Picture 5" descr="Macintosh HD:Users:cuddiheer1:Desktop:THe Web of Life.png"/>
             <wp:cNvGraphicFramePr>
               <a:graphicFrameLocks xmlns:a="http://schemas.openxmlformats.org/drawingml/2006/main" noChangeAspect="1"/>
@@ -369,7 +367,7 @@
                   <pic:spPr bwMode="auto">
                     <a:xfrm>
                       <a:off x="0" y="0"/>
-                      <a:ext cx="1922145" cy="2921000"/>
+                      <a:ext cx="1716002" cy="2607733"/>
                     </a:xfrm>
                     <a:prstGeom prst="rect">
                       <a:avLst/>
@@ -385,6 +383,75 @@
           </wp:inline>
         </w:drawing>
       </w:r>
+    </w:p>
+    <w:p/>
+    <w:p>
+      <w:r>
+        <w:t>Dark Matter and Dinosaurs</w:t>
+      </w:r>
+    </w:p>
+    <w:p>
+      <w:r>
+        <w:t>By Lisa Randall</w:t>
+      </w:r>
+    </w:p>
+    <w:p>
+      <w:r>
+        <w:rPr>
+          <w:rFonts w:eastAsia="Times New Roman" w:cs="Times New Roman"/>
+          <w:noProof/>
+        </w:rPr>
+        <w:drawing>
+          <wp:inline distT="0" distB="0" distL="0" distR="0" wp14:anchorId="71B9CBD2" wp14:editId="5CEAC41E">
+            <wp:extent cx="1438590" cy="2171700"/>
+            <wp:effectExtent l="0" t="0" r="9525" b="0"/>
+            <wp:docPr id="6" name="yui_3_5_1_2_1446390323997_585" descr="http://livetalksla.org/wp-content/uploads/2015/06/DarkMatter-hc-s.jpg"/>
+            <wp:cNvGraphicFramePr>
+              <a:graphicFrameLocks xmlns:a="http://schemas.openxmlformats.org/drawingml/2006/main" noChangeAspect="1"/>
+            </wp:cNvGraphicFramePr>
+            <a:graphic xmlns:a="http://schemas.openxmlformats.org/drawingml/2006/main">
+              <a:graphicData uri="http://schemas.openxmlformats.org/drawingml/2006/picture">
+                <pic:pic xmlns:pic="http://schemas.openxmlformats.org/drawingml/2006/picture">
+                  <pic:nvPicPr>
+                    <pic:cNvPr id="0" name="yui_3_5_1_2_1446390323997_585" descr="http://livetalksla.org/wp-content/uploads/2015/06/DarkMatter-hc-s.jpg"/>
+                    <pic:cNvPicPr>
+                      <a:picLocks noChangeAspect="1" noChangeArrowheads="1"/>
+                    </pic:cNvPicPr>
+                  </pic:nvPicPr>
+                  <pic:blipFill>
+                    <a:blip r:embed="rId11">
+                      <a:extLst>
+                        <a:ext uri="{28A0092B-C50C-407E-A947-70E740481C1C}">
+                          <a14:useLocalDpi xmlns:a14="http://schemas.microsoft.com/office/drawing/2010/main" val="0"/>
+                        </a:ext>
+                      </a:extLst>
+                    </a:blip>
+                    <a:srcRect/>
+                    <a:stretch>
+                      <a:fillRect/>
+                    </a:stretch>
+                  </pic:blipFill>
+                  <pic:spPr bwMode="auto">
+                    <a:xfrm>
+                      <a:off x="0" y="0"/>
+                      <a:ext cx="1438901" cy="2172170"/>
+                    </a:xfrm>
+                    <a:prstGeom prst="rect">
+                      <a:avLst/>
+                    </a:prstGeom>
+                    <a:noFill/>
+                    <a:ln>
+                      <a:noFill/>
+                    </a:ln>
+                  </pic:spPr>
+                </pic:pic>
+              </a:graphicData>
+            </a:graphic>
+          </wp:inline>
+        </w:drawing>
+      </w:r>
+      <w:bookmarkStart w:id="0" w:name="_GoBack"/>
+      <w:bookmarkEnd w:id="0"/>
     </w:p>
     <w:sectPr>
       <w:pgSz w:w="12240" w:h="15840"/>

</xml_diff>

<commit_message>
Today, I added the book title 'I AM A STRANGE LOOP' to our file BooksToRead
</commit_message>
<xml_diff>
--- a/BookstoRead.docx
+++ b/BookstoRead.docx
@@ -435,6 +435,71 @@
                     <a:xfrm>
                       <a:off x="0" y="0"/>
                       <a:ext cx="1438901" cy="2172170"/>
+                    </a:xfrm>
+                    <a:prstGeom prst="rect">
+                      <a:avLst/>
+                    </a:prstGeom>
+                    <a:noFill/>
+                    <a:ln>
+                      <a:noFill/>
+                    </a:ln>
+                  </pic:spPr>
+                </pic:pic>
+              </a:graphicData>
+            </a:graphic>
+          </wp:inline>
+        </w:drawing>
+      </w:r>
+    </w:p>
+    <w:p>
+      <w:r>
+        <w:t>I Am A Strange Loop</w:t>
+      </w:r>
+    </w:p>
+    <w:p>
+      <w:r>
+        <w:t>By Douglas Hofstadter</w:t>
+      </w:r>
+    </w:p>
+    <w:p>
+      <w:r>
+        <w:rPr>
+          <w:noProof/>
+        </w:rPr>
+        <w:drawing>
+          <wp:inline distT="0" distB="0" distL="0" distR="0" wp14:anchorId="1E4DFFF9" wp14:editId="0BB8B62E">
+            <wp:extent cx="1613869" cy="2273300"/>
+            <wp:effectExtent l="0" t="0" r="12065" b="0"/>
+            <wp:docPr id="7" name="Picture 7" descr="Macintosh HD:Users:robertcuddihee:Desktop:I AM A Strange Loop.png"/>
+            <wp:cNvGraphicFramePr>
+              <a:graphicFrameLocks xmlns:a="http://schemas.openxmlformats.org/drawingml/2006/main" noChangeAspect="1"/>
+            </wp:cNvGraphicFramePr>
+            <a:graphic xmlns:a="http://schemas.openxmlformats.org/drawingml/2006/main">
+              <a:graphicData uri="http://schemas.openxmlformats.org/drawingml/2006/picture">
+                <pic:pic xmlns:pic="http://schemas.openxmlformats.org/drawingml/2006/picture">
+                  <pic:nvPicPr>
+                    <pic:cNvPr id="0" name="Picture 1" descr="Macintosh HD:Users:robertcuddihee:Desktop:I AM A Strange Loop.png"/>
+                    <pic:cNvPicPr>
+                      <a:picLocks noChangeAspect="1" noChangeArrowheads="1"/>
+                    </pic:cNvPicPr>
+                  </pic:nvPicPr>
+                  <pic:blipFill>
+                    <a:blip r:embed="rId12">
+                      <a:extLst>
+                        <a:ext uri="{28A0092B-C50C-407E-A947-70E740481C1C}">
+                          <a14:useLocalDpi xmlns:a14="http://schemas.microsoft.com/office/drawing/2010/main" val="0"/>
+                        </a:ext>
+                      </a:extLst>
+                    </a:blip>
+                    <a:srcRect/>
+                    <a:stretch>
+                      <a:fillRect/>
+                    </a:stretch>
+                  </pic:blipFill>
+                  <pic:spPr bwMode="auto">
+                    <a:xfrm>
+                      <a:off x="0" y="0"/>
+                      <a:ext cx="1613869" cy="2273300"/>
                     </a:xfrm>
                     <a:prstGeom prst="rect">
                       <a:avLst/>

</xml_diff>